<commit_message>
proces tot en met feedback file werkt nu
</commit_message>
<xml_diff>
--- a/templates/template_afgekeurd.docx
+++ b/templates/template_afgekeurd.docx
@@ -8,28 +8,27 @@
           <w:color w:val="000000"/>
           <w:sz w:val="22"/>
           <w:szCs w:val="22"/>
-          <w:lang w:val="en-US" w:eastAsia="en-GB"/>
-        </w:rPr>
-      </w:pPr>
-      <w:proofErr w:type="spellStart"/>
-      <w:r>
-        <w:rPr>
-          <w:rFonts w:ascii="Arial" w:hAnsi="Arial" w:cs="Arial"/>
-          <w:color w:val="201F1E"/>
-          <w:sz w:val="23"/>
-          <w:szCs w:val="23"/>
-          <w:lang w:val="en-US" w:eastAsia="en-GB"/>
+          <w:lang w:eastAsia="en-GB"/>
+        </w:rPr>
+      </w:pPr>
+      <w:bookmarkStart w:id="0" w:name="_Hlk122013928"/>
+      <w:r>
+        <w:rPr>
+          <w:rFonts w:ascii="Arial" w:hAnsi="Arial" w:cs="Arial"/>
+          <w:color w:val="201F1E"/>
+          <w:sz w:val="23"/>
+          <w:szCs w:val="23"/>
+          <w:lang w:eastAsia="en-GB"/>
         </w:rPr>
         <w:t>Beste</w:t>
       </w:r>
-      <w:proofErr w:type="spellEnd"/>
-      <w:r>
-        <w:rPr>
-          <w:rFonts w:ascii="Arial" w:hAnsi="Arial" w:cs="Arial"/>
-          <w:color w:val="201F1E"/>
-          <w:sz w:val="23"/>
-          <w:szCs w:val="23"/>
-          <w:lang w:val="en-US" w:eastAsia="en-GB"/>
+      <w:r>
+        <w:rPr>
+          <w:rFonts w:ascii="Arial" w:hAnsi="Arial" w:cs="Arial"/>
+          <w:color w:val="201F1E"/>
+          <w:sz w:val="23"/>
+          <w:szCs w:val="23"/>
+          <w:lang w:eastAsia="en-GB"/>
         </w:rPr>
         <w:t xml:space="preserve"> </w:t>
       </w:r>
@@ -49,7 +48,7 @@
           <w:color w:val="201F1E"/>
           <w:sz w:val="23"/>
           <w:szCs w:val="23"/>
-          <w:lang w:val="en-US" w:eastAsia="en-GB"/>
+          <w:lang w:eastAsia="en-GB"/>
         </w:rPr>
         <w:instrText xml:space="preserve"> MERGEFIELD voornaam </w:instrText>
       </w:r>
@@ -70,9 +69,9 @@
           <w:color w:val="201F1E"/>
           <w:sz w:val="23"/>
           <w:szCs w:val="23"/>
-          <w:lang w:val="en-US" w:eastAsia="en-GB"/>
-        </w:rPr>
-        <w:t>Jimi</w:t>
+          <w:lang w:eastAsia="en-GB"/>
+        </w:rPr>
+        <w:t>Jasper</w:t>
       </w:r>
       <w:r>
         <w:rPr>
@@ -90,7 +89,7 @@
           <w:color w:val="201F1E"/>
           <w:sz w:val="23"/>
           <w:szCs w:val="23"/>
-          <w:lang w:val="en-US" w:eastAsia="en-GB"/>
+          <w:lang w:eastAsia="en-GB"/>
         </w:rPr>
         <w:t>,</w:t>
       </w:r>
@@ -101,7 +100,7 @@
           <w:color w:val="000000"/>
           <w:sz w:val="22"/>
           <w:szCs w:val="22"/>
-          <w:lang w:val="en-US" w:eastAsia="en-GB"/>
+          <w:lang w:eastAsia="en-GB"/>
         </w:rPr>
       </w:pPr>
     </w:p>
@@ -124,27 +123,14 @@
         </w:rPr>
         <w:t xml:space="preserve">De afstudeercommissie heeft je aanvraag voor een afstudeeropdracht bij </w:t>
       </w:r>
-      <w:r>
-        <w:fldChar w:fldCharType="begin"/>
-      </w:r>
-      <w:r>
-        <w:instrText xml:space="preserve"> MERGEFIELD bedrijf </w:instrText>
-      </w:r>
-      <w:r>
-        <w:fldChar w:fldCharType="separate"/>
-      </w:r>
-      <w:r>
-        <w:rPr>
-          <w:noProof/>
-        </w:rPr>
-        <w:t>ChipSoft BV</w:t>
-      </w:r>
-      <w:r>
-        <w:rPr>
-          <w:noProof/>
-        </w:rPr>
-        <w:fldChar w:fldCharType="end"/>
-      </w:r>
+      <w:fldSimple w:instr=" MERGEFIELD bedrijf ">
+        <w:r>
+          <w:rPr>
+            <w:noProof/>
+          </w:rPr>
+          <w:t>Harvest Digital</w:t>
+        </w:r>
+      </w:fldSimple>
       <w:r>
         <w:rPr>
           <w:rFonts w:ascii="Arial" w:hAnsi="Arial" w:cs="Arial"/>
@@ -438,6 +424,7 @@
         </w:rPr>
         <w:br/>
       </w:r>
+      <w:bookmarkEnd w:id="0"/>
     </w:p>
     <w:sectPr>
       <w:pgSz w:w="11906" w:h="16838"/>

</xml_diff>